<commit_message>
Update 10/04/2023 9h17 include testNG
</commit_message>
<xml_diff>
--- a/HướngDẫnCáchChạyDựÁn.docx
+++ b/HướngDẫnCáchChạyDựÁn.docx
@@ -129,8 +129,6 @@
         </w:rPr>
         <w:t>Click vào chỗ đỏ đỏ để login. Đây cũng là nơi quản lý thông tin.</w:t>
       </w:r>
-      <w:bookmarkStart w:id="0" w:name="_GoBack"/>
-      <w:bookmarkEnd w:id="0"/>
     </w:p>
     <w:p>
       <w:pPr>
@@ -914,6 +912,439 @@
           <w:lang w:val="en-US"/>
         </w:rPr>
       </w:pPr>
+    </w:p>
+    <w:p>
+      <w:pPr>
+        <w:rPr>
+          <w:lang w:val="en-US"/>
+        </w:rPr>
+      </w:pPr>
+      <w:r>
+        <w:rPr>
+          <w:lang w:val="en-US"/>
+        </w:rPr>
+        <w:t>-File test case này chỉ giúp người dùng dễ xem.</w:t>
+      </w:r>
+    </w:p>
+    <w:p>
+      <w:pPr>
+        <w:rPr>
+          <w:lang w:val="en-US"/>
+        </w:rPr>
+      </w:pPr>
+      <w:r>
+        <w:rPr>
+          <w:noProof/>
+          <w:lang w:val="en-US"/>
+        </w:rPr>
+        <w:drawing>
+          <wp:inline distT="0" distB="0" distL="0" distR="0" wp14:anchorId="193A43CB" wp14:editId="3375FECF">
+            <wp:extent cx="5731510" cy="2555875"/>
+            <wp:effectExtent l="0" t="0" r="2540" b="0"/>
+            <wp:docPr id="12" name="Picture 12"/>
+            <wp:cNvGraphicFramePr>
+              <a:graphicFrameLocks xmlns:a="http://schemas.openxmlformats.org/drawingml/2006/main" noChangeAspect="1"/>
+            </wp:cNvGraphicFramePr>
+            <a:graphic xmlns:a="http://schemas.openxmlformats.org/drawingml/2006/main">
+              <a:graphicData uri="http://schemas.openxmlformats.org/drawingml/2006/picture">
+                <pic:pic xmlns:pic="http://schemas.openxmlformats.org/drawingml/2006/picture">
+                  <pic:nvPicPr>
+                    <pic:cNvPr id="1" name=""/>
+                    <pic:cNvPicPr/>
+                  </pic:nvPicPr>
+                  <pic:blipFill>
+                    <a:blip r:embed="rId15"/>
+                    <a:stretch>
+                      <a:fillRect/>
+                    </a:stretch>
+                  </pic:blipFill>
+                  <pic:spPr>
+                    <a:xfrm>
+                      <a:off x="0" y="0"/>
+                      <a:ext cx="5731510" cy="2555875"/>
+                    </a:xfrm>
+                    <a:prstGeom prst="rect">
+                      <a:avLst/>
+                    </a:prstGeom>
+                  </pic:spPr>
+                </pic:pic>
+              </a:graphicData>
+            </a:graphic>
+          </wp:inline>
+        </w:drawing>
+      </w:r>
+    </w:p>
+    <w:p>
+      <w:pPr>
+        <w:rPr>
+          <w:lang w:val="en-US"/>
+        </w:rPr>
+      </w:pPr>
+      <w:r>
+        <w:rPr>
+          <w:lang w:val="en-US"/>
+        </w:rPr>
+        <w:t>-File test case đúng nằm trong thư mục fastfood -&gt; resource -&gt; testCase.xlsx</w:t>
+      </w:r>
+    </w:p>
+    <w:p>
+      <w:pPr>
+        <w:rPr>
+          <w:lang w:val="en-US"/>
+        </w:rPr>
+      </w:pPr>
+      <w:r>
+        <w:rPr>
+          <w:noProof/>
+          <w:lang w:val="en-US"/>
+        </w:rPr>
+        <w:lastRenderedPageBreak/>
+        <w:drawing>
+          <wp:inline distT="0" distB="0" distL="0" distR="0" wp14:anchorId="4F5E5839" wp14:editId="2860AF89">
+            <wp:extent cx="5731510" cy="2879725"/>
+            <wp:effectExtent l="0" t="0" r="2540" b="0"/>
+            <wp:docPr id="13" name="Picture 13"/>
+            <wp:cNvGraphicFramePr>
+              <a:graphicFrameLocks xmlns:a="http://schemas.openxmlformats.org/drawingml/2006/main" noChangeAspect="1"/>
+            </wp:cNvGraphicFramePr>
+            <a:graphic xmlns:a="http://schemas.openxmlformats.org/drawingml/2006/main">
+              <a:graphicData uri="http://schemas.openxmlformats.org/drawingml/2006/picture">
+                <pic:pic xmlns:pic="http://schemas.openxmlformats.org/drawingml/2006/picture">
+                  <pic:nvPicPr>
+                    <pic:cNvPr id="1" name=""/>
+                    <pic:cNvPicPr/>
+                  </pic:nvPicPr>
+                  <pic:blipFill>
+                    <a:blip r:embed="rId16"/>
+                    <a:stretch>
+                      <a:fillRect/>
+                    </a:stretch>
+                  </pic:blipFill>
+                  <pic:spPr>
+                    <a:xfrm>
+                      <a:off x="0" y="0"/>
+                      <a:ext cx="5731510" cy="2879725"/>
+                    </a:xfrm>
+                    <a:prstGeom prst="rect">
+                      <a:avLst/>
+                    </a:prstGeom>
+                  </pic:spPr>
+                </pic:pic>
+              </a:graphicData>
+            </a:graphic>
+          </wp:inline>
+        </w:drawing>
+      </w:r>
+    </w:p>
+    <w:p>
+      <w:pPr>
+        <w:rPr>
+          <w:lang w:val="en-US"/>
+        </w:rPr>
+      </w:pPr>
+    </w:p>
+    <w:p>
+      <w:pPr>
+        <w:rPr>
+          <w:lang w:val="en-US"/>
+        </w:rPr>
+      </w:pPr>
+      <w:r>
+        <w:rPr>
+          <w:lang w:val="en-US"/>
+        </w:rPr>
+        <w:t>-Nếu như attach file không được.</w:t>
+      </w:r>
+    </w:p>
+    <w:p>
+      <w:pPr>
+        <w:rPr>
+          <w:lang w:val="en-US"/>
+        </w:rPr>
+      </w:pPr>
+      <w:r>
+        <w:rPr>
+          <w:noProof/>
+          <w:lang w:val="en-US"/>
+        </w:rPr>
+        <w:drawing>
+          <wp:inline distT="0" distB="0" distL="0" distR="0" wp14:anchorId="60CEE292" wp14:editId="52EEAE51">
+            <wp:extent cx="5731510" cy="2952115"/>
+            <wp:effectExtent l="0" t="0" r="2540" b="635"/>
+            <wp:docPr id="14" name="Picture 14"/>
+            <wp:cNvGraphicFramePr>
+              <a:graphicFrameLocks xmlns:a="http://schemas.openxmlformats.org/drawingml/2006/main" noChangeAspect="1"/>
+            </wp:cNvGraphicFramePr>
+            <a:graphic xmlns:a="http://schemas.openxmlformats.org/drawingml/2006/main">
+              <a:graphicData uri="http://schemas.openxmlformats.org/drawingml/2006/picture">
+                <pic:pic xmlns:pic="http://schemas.openxmlformats.org/drawingml/2006/picture">
+                  <pic:nvPicPr>
+                    <pic:cNvPr id="1" name=""/>
+                    <pic:cNvPicPr/>
+                  </pic:nvPicPr>
+                  <pic:blipFill>
+                    <a:blip r:embed="rId17"/>
+                    <a:stretch>
+                      <a:fillRect/>
+                    </a:stretch>
+                  </pic:blipFill>
+                  <pic:spPr>
+                    <a:xfrm>
+                      <a:off x="0" y="0"/>
+                      <a:ext cx="5731510" cy="2952115"/>
+                    </a:xfrm>
+                    <a:prstGeom prst="rect">
+                      <a:avLst/>
+                    </a:prstGeom>
+                  </pic:spPr>
+                </pic:pic>
+              </a:graphicData>
+            </a:graphic>
+          </wp:inline>
+        </w:drawing>
+      </w:r>
+    </w:p>
+    <w:p>
+      <w:pPr>
+        <w:rPr>
+          <w:lang w:val="en-US"/>
+        </w:rPr>
+      </w:pPr>
+      <w:r>
+        <w:rPr>
+          <w:lang w:val="en-US"/>
+        </w:rPr>
+        <w:t>-Người dùng có thể chạy file mặc định .</w:t>
+      </w:r>
+    </w:p>
+    <w:p>
+      <w:pPr>
+        <w:rPr>
+          <w:lang w:val="en-US"/>
+        </w:rPr>
+      </w:pPr>
+      <w:r>
+        <w:rPr>
+          <w:lang w:val="en-US"/>
+        </w:rPr>
+        <w:t>B1 mở Sql server -&gt; mở file FastFood.sql -&gt; và chạy nó</w:t>
+      </w:r>
+    </w:p>
+    <w:p>
+      <w:pPr>
+        <w:rPr>
+          <w:noProof/>
+          <w:lang w:val="en-US"/>
+        </w:rPr>
+      </w:pPr>
+    </w:p>
+    <w:p>
+      <w:pPr>
+        <w:rPr>
+          <w:lang w:val="en-US"/>
+        </w:rPr>
+      </w:pPr>
+      <w:r>
+        <w:rPr>
+          <w:noProof/>
+          <w:lang w:val="en-US"/>
+        </w:rPr>
+        <w:lastRenderedPageBreak/>
+        <w:drawing>
+          <wp:inline distT="0" distB="0" distL="0" distR="0" wp14:anchorId="0B43FED4" wp14:editId="73BB39E2">
+            <wp:extent cx="5731510" cy="2716530"/>
+            <wp:effectExtent l="0" t="0" r="2540" b="7620"/>
+            <wp:docPr id="15" name="Picture 15"/>
+            <wp:cNvGraphicFramePr>
+              <a:graphicFrameLocks xmlns:a="http://schemas.openxmlformats.org/drawingml/2006/main" noChangeAspect="1"/>
+            </wp:cNvGraphicFramePr>
+            <a:graphic xmlns:a="http://schemas.openxmlformats.org/drawingml/2006/main">
+              <a:graphicData uri="http://schemas.openxmlformats.org/drawingml/2006/picture">
+                <pic:pic xmlns:pic="http://schemas.openxmlformats.org/drawingml/2006/picture">
+                  <pic:nvPicPr>
+                    <pic:cNvPr id="1" name=""/>
+                    <pic:cNvPicPr/>
+                  </pic:nvPicPr>
+                  <pic:blipFill>
+                    <a:blip r:embed="rId18"/>
+                    <a:stretch>
+                      <a:fillRect/>
+                    </a:stretch>
+                  </pic:blipFill>
+                  <pic:spPr>
+                    <a:xfrm>
+                      <a:off x="0" y="0"/>
+                      <a:ext cx="5731510" cy="2716530"/>
+                    </a:xfrm>
+                    <a:prstGeom prst="rect">
+                      <a:avLst/>
+                    </a:prstGeom>
+                  </pic:spPr>
+                </pic:pic>
+              </a:graphicData>
+            </a:graphic>
+          </wp:inline>
+        </w:drawing>
+      </w:r>
+    </w:p>
+    <w:p>
+      <w:pPr>
+        <w:rPr>
+          <w:lang w:val="en-US"/>
+        </w:rPr>
+      </w:pPr>
+    </w:p>
+    <w:p>
+      <w:pPr>
+        <w:rPr>
+          <w:lang w:val="en-US"/>
+        </w:rPr>
+      </w:pPr>
+      <w:r>
+        <w:rPr>
+          <w:lang w:val="en-US"/>
+        </w:rPr>
+        <w:t>B2: Mở file function.sql và chạy.</w:t>
+      </w:r>
+    </w:p>
+    <w:p>
+      <w:pPr>
+        <w:rPr>
+          <w:lang w:val="en-US"/>
+        </w:rPr>
+      </w:pPr>
+      <w:r>
+        <w:rPr>
+          <w:noProof/>
+          <w:lang w:val="en-US"/>
+        </w:rPr>
+        <w:drawing>
+          <wp:inline distT="0" distB="0" distL="0" distR="0" wp14:anchorId="6E64797F" wp14:editId="67683085">
+            <wp:extent cx="5731510" cy="2470150"/>
+            <wp:effectExtent l="0" t="0" r="2540" b="6350"/>
+            <wp:docPr id="16" name="Picture 16"/>
+            <wp:cNvGraphicFramePr>
+              <a:graphicFrameLocks xmlns:a="http://schemas.openxmlformats.org/drawingml/2006/main" noChangeAspect="1"/>
+            </wp:cNvGraphicFramePr>
+            <a:graphic xmlns:a="http://schemas.openxmlformats.org/drawingml/2006/main">
+              <a:graphicData uri="http://schemas.openxmlformats.org/drawingml/2006/picture">
+                <pic:pic xmlns:pic="http://schemas.openxmlformats.org/drawingml/2006/picture">
+                  <pic:nvPicPr>
+                    <pic:cNvPr id="1" name=""/>
+                    <pic:cNvPicPr/>
+                  </pic:nvPicPr>
+                  <pic:blipFill>
+                    <a:blip r:embed="rId19"/>
+                    <a:stretch>
+                      <a:fillRect/>
+                    </a:stretch>
+                  </pic:blipFill>
+                  <pic:spPr>
+                    <a:xfrm>
+                      <a:off x="0" y="0"/>
+                      <a:ext cx="5731510" cy="2470150"/>
+                    </a:xfrm>
+                    <a:prstGeom prst="rect">
+                      <a:avLst/>
+                    </a:prstGeom>
+                  </pic:spPr>
+                </pic:pic>
+              </a:graphicData>
+            </a:graphic>
+          </wp:inline>
+        </w:drawing>
+      </w:r>
+    </w:p>
+    <w:p>
+      <w:pPr>
+        <w:rPr>
+          <w:lang w:val="en-US"/>
+        </w:rPr>
+      </w:pPr>
+    </w:p>
+    <w:p>
+      <w:pPr>
+        <w:rPr>
+          <w:lang w:val="en-US"/>
+        </w:rPr>
+      </w:pPr>
+      <w:r>
+        <w:rPr>
+          <w:lang w:val="en-US"/>
+        </w:rPr>
+        <w:t>B3: Mở file procedure.sql và chạy</w:t>
+      </w:r>
+    </w:p>
+    <w:p>
+      <w:pPr>
+        <w:rPr>
+          <w:lang w:val="en-US"/>
+        </w:rPr>
+      </w:pPr>
+      <w:r>
+        <w:rPr>
+          <w:noProof/>
+          <w:lang w:val="en-US"/>
+        </w:rPr>
+        <w:lastRenderedPageBreak/>
+        <w:drawing>
+          <wp:inline distT="0" distB="0" distL="0" distR="0" wp14:anchorId="3EC674D8" wp14:editId="620D914F">
+            <wp:extent cx="5731510" cy="2385695"/>
+            <wp:effectExtent l="0" t="0" r="2540" b="0"/>
+            <wp:docPr id="17" name="Picture 17"/>
+            <wp:cNvGraphicFramePr>
+              <a:graphicFrameLocks xmlns:a="http://schemas.openxmlformats.org/drawingml/2006/main" noChangeAspect="1"/>
+            </wp:cNvGraphicFramePr>
+            <a:graphic xmlns:a="http://schemas.openxmlformats.org/drawingml/2006/main">
+              <a:graphicData uri="http://schemas.openxmlformats.org/drawingml/2006/picture">
+                <pic:pic xmlns:pic="http://schemas.openxmlformats.org/drawingml/2006/picture">
+                  <pic:nvPicPr>
+                    <pic:cNvPr id="1" name=""/>
+                    <pic:cNvPicPr/>
+                  </pic:nvPicPr>
+                  <pic:blipFill>
+                    <a:blip r:embed="rId20"/>
+                    <a:stretch>
+                      <a:fillRect/>
+                    </a:stretch>
+                  </pic:blipFill>
+                  <pic:spPr>
+                    <a:xfrm>
+                      <a:off x="0" y="0"/>
+                      <a:ext cx="5731510" cy="2385695"/>
+                    </a:xfrm>
+                    <a:prstGeom prst="rect">
+                      <a:avLst/>
+                    </a:prstGeom>
+                  </pic:spPr>
+                </pic:pic>
+              </a:graphicData>
+            </a:graphic>
+          </wp:inline>
+        </w:drawing>
+      </w:r>
+    </w:p>
+    <w:p>
+      <w:pPr>
+        <w:rPr>
+          <w:lang w:val="en-US"/>
+        </w:rPr>
+      </w:pPr>
+    </w:p>
+    <w:p>
+      <w:pPr>
+        <w:rPr>
+          <w:lang w:val="en-US"/>
+        </w:rPr>
+      </w:pPr>
+      <w:r>
+        <w:rPr>
+          <w:lang w:val="en-US"/>
+        </w:rPr>
+        <w:t>-Đã có sẵn các dữ liệu cơ bản là tài khoản và mật khẩu của cửa hàng và người quản lý ở phần trên.</w:t>
+      </w:r>
+      <w:bookmarkStart w:id="0" w:name="_GoBack"/>
+      <w:bookmarkEnd w:id="0"/>
     </w:p>
     <w:sectPr>
       <w:pgSz w:w="11906" w:h="16838"/>

</xml_diff>